<commit_message>
Research article updated to follow the iee conference template
</commit_message>
<xml_diff>
--- a/Research Method 24-04-2025.docx
+++ b/Research Method 24-04-2025.docx
@@ -142,7 +142,6 @@
     </w:p>
     <w:p>
       <w:pPr>
-        <w:spacing w:after="0" w:line="360" w:lineRule="auto"/>
         <w:jc w:val="both"/>
         <w:rPr>
           <w:rFonts w:ascii="Times New Roman" w:hAnsi="Times New Roman" w:cs="Times New Roman"/>
@@ -156,26 +155,7 @@
           <w:sz w:val="24"/>
           <w:szCs w:val="24"/>
         </w:rPr>
-        <w:t>This report examines the significant impact of academic, work, and financial stress on the prevalence of depression among university students. The analysis of current research reveals a strong correlation between each of these stressors and the development of depressive symptoms. Furthermore, the report explores how a family history of mental illness can increase a student's vulnerability to stress-related depression and investigates the effectiveness of various mental health interventions and support systems available to students.</w:t>
-      </w:r>
-    </w:p>
-    <w:p>
-      <w:pPr>
-        <w:spacing w:line="360" w:lineRule="auto"/>
-        <w:jc w:val="both"/>
-        <w:rPr>
-          <w:rFonts w:ascii="Times New Roman" w:hAnsi="Times New Roman" w:cs="Times New Roman"/>
-          <w:sz w:val="24"/>
-          <w:szCs w:val="24"/>
-        </w:rPr>
-      </w:pPr>
-      <w:r>
-        <w:rPr>
-          <w:rFonts w:ascii="Times New Roman" w:hAnsi="Times New Roman" w:cs="Times New Roman"/>
-          <w:sz w:val="24"/>
-          <w:szCs w:val="24"/>
-        </w:rPr>
-        <w:t>Logistic regression and comparative analysis</w:t>
+        <w:t>This report views the great impact of academic, work, and financial stress on the depression rate of university students. Current research shows a strong correlation between each of these stressors and making someone depressive. It will further discuss how a family history of mental illness can make a student more prone to being stressed and depressed about studies, as well as looking into the results of several mental health treatments and support systems for students. This was subjected to logistic regression and comparative analysis (T-test) on a sample of N = 27,900.</w:t>
       </w:r>
       <w:r>
         <w:rPr>
@@ -183,7 +163,7 @@
           <w:sz w:val="24"/>
           <w:szCs w:val="24"/>
         </w:rPr>
-        <w:t xml:space="preserve"> (T-test)</w:t>
+        <w:t xml:space="preserve"> </w:t>
       </w:r>
       <w:r>
         <w:rPr>
@@ -191,37 +171,31 @@
           <w:sz w:val="24"/>
           <w:szCs w:val="24"/>
         </w:rPr>
-        <w:t xml:space="preserve"> were used to test a sample of N = </w:t>
+        <w:t>The relationship between depression and academic pressure was significant (OR = 2.30, p &lt; 0.001), as well as financial stress (OR = 1.78, p &lt; 0.001); however, work pressure did not come out to be significant (p = 0.203). A family history slightly boosted these effects. The findings suggest the need for interventions in mental health focused on the major stressors</w:t>
       </w:r>
       <w:r>
         <w:rPr>
           <w:rFonts w:ascii="Times New Roman" w:hAnsi="Times New Roman" w:cs="Times New Roman"/>
-          <w:color w:val="000000" w:themeColor="text1"/>
-          <w:kern w:val="0"/>
-          <w:sz w:val="24"/>
-          <w:szCs w:val="24"/>
-        </w:rPr>
-        <w:t>27</w:t>
+          <w:sz w:val="24"/>
+          <w:szCs w:val="24"/>
+        </w:rPr>
+        <w:t xml:space="preserve"> </w:t>
       </w:r>
       <w:r>
         <w:rPr>
           <w:rFonts w:ascii="Times New Roman" w:hAnsi="Times New Roman" w:cs="Times New Roman"/>
-          <w:color w:val="000000" w:themeColor="text1"/>
-          <w:kern w:val="0"/>
-          <w:sz w:val="24"/>
-          <w:szCs w:val="24"/>
-        </w:rPr>
-        <w:t>,</w:t>
+          <w:sz w:val="24"/>
+          <w:szCs w:val="24"/>
+        </w:rPr>
+        <w:t>academic and financial</w:t>
       </w:r>
       <w:r>
         <w:rPr>
           <w:rFonts w:ascii="Times New Roman" w:hAnsi="Times New Roman" w:cs="Times New Roman"/>
-          <w:color w:val="000000" w:themeColor="text1"/>
-          <w:kern w:val="0"/>
-          <w:sz w:val="24"/>
-          <w:szCs w:val="24"/>
-        </w:rPr>
-        <w:t>900</w:t>
+          <w:sz w:val="24"/>
+          <w:szCs w:val="24"/>
+        </w:rPr>
+        <w:t xml:space="preserve"> </w:t>
       </w:r>
       <w:r>
         <w:rPr>
@@ -229,39 +203,7 @@
           <w:sz w:val="24"/>
           <w:szCs w:val="24"/>
         </w:rPr>
-        <w:t>. Significant relationships between depression</w:t>
-      </w:r>
-      <w:r>
-        <w:rPr>
-          <w:rFonts w:ascii="Times New Roman" w:hAnsi="Times New Roman" w:cs="Times New Roman"/>
-          <w:sz w:val="24"/>
-          <w:szCs w:val="24"/>
-        </w:rPr>
-        <w:t xml:space="preserve">, </w:t>
-      </w:r>
-      <w:r>
-        <w:rPr>
-          <w:rFonts w:ascii="Times New Roman" w:hAnsi="Times New Roman" w:cs="Times New Roman"/>
-          <w:sz w:val="24"/>
-          <w:szCs w:val="24"/>
-        </w:rPr>
-        <w:t xml:space="preserve">academic pressure (OR = 2.30, p &lt; 0.001) and financial stress (OR = 1.78, p &lt; 0.001) were found, while work pressure was not significant (p = 0.203). Family history enhanced these effects modestly. Findings </w:t>
-      </w:r>
-      <w:r>
-        <w:rPr>
-          <w:rFonts w:ascii="Times New Roman" w:hAnsi="Times New Roman" w:cs="Times New Roman"/>
-          <w:sz w:val="24"/>
-          <w:szCs w:val="24"/>
-        </w:rPr>
-        <w:t xml:space="preserve">lay emphasis on </w:t>
-      </w:r>
-      <w:r>
-        <w:rPr>
-          <w:rFonts w:ascii="Times New Roman" w:hAnsi="Times New Roman" w:cs="Times New Roman"/>
-          <w:sz w:val="24"/>
-          <w:szCs w:val="24"/>
-        </w:rPr>
-        <w:t>the importance of focused mental health interventions targeted at academic and financial stressors, particularly in at-risk students.</w:t>
+        <w:t>for students who are identified as being at risk.</w:t>
       </w:r>
     </w:p>
     <w:p>
@@ -327,112 +269,7 @@
           <w:sz w:val="24"/>
           <w:szCs w:val="24"/>
         </w:rPr>
-        <w:t>The mental health of university students has become an increasingly pressing concern worldwide, with a notable rise in the prevalence of mental health issues, particularly depression.</w:t>
-      </w:r>
-      <w:sdt>
-        <w:sdtPr>
-          <w:rPr>
-            <w:rFonts w:ascii="Times New Roman" w:hAnsi="Times New Roman" w:cs="Times New Roman"/>
-            <w:color w:val="000000"/>
-            <w:sz w:val="24"/>
-            <w:szCs w:val="24"/>
-          </w:rPr>
-          <w:tag w:val="MENDELEY_CITATION_v3_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"/>
-          <w:id w:val="-592622508"/>
-          <w:placeholder>
-            <w:docPart w:val="DefaultPlaceholder_-1854013440"/>
-          </w:placeholder>
-        </w:sdtPr>
-        <w:sdtEndPr/>
-        <w:sdtContent>
-          <w:r>
-            <w:rPr>
-              <w:rFonts w:ascii="Times New Roman" w:hAnsi="Times New Roman" w:cs="Times New Roman"/>
-              <w:color w:val="000000"/>
-              <w:sz w:val="24"/>
-              <w:szCs w:val="24"/>
-            </w:rPr>
-            <w:t>[1]</w:t>
-          </w:r>
-        </w:sdtContent>
-      </w:sdt>
-      <w:r>
-        <w:rPr>
-          <w:rFonts w:ascii="Times New Roman" w:hAnsi="Times New Roman" w:cs="Times New Roman"/>
-          <w:sz w:val="24"/>
-          <w:szCs w:val="24"/>
-        </w:rPr>
-        <w:t xml:space="preserve">   This upward trend over the past decade signifies a critical need for universities to understand the factors contributing to this decline and to implement effective strategies to support their students.</w:t>
-      </w:r>
-      <w:sdt>
-        <w:sdtPr>
-          <w:rPr>
-            <w:rFonts w:ascii="Times New Roman" w:hAnsi="Times New Roman" w:cs="Times New Roman"/>
-            <w:color w:val="000000"/>
-            <w:sz w:val="24"/>
-            <w:szCs w:val="24"/>
-          </w:rPr>
-          <w:tag w:val="MENDELEY_CITATION_v3_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"/>
-          <w:id w:val="-1399432718"/>
-          <w:placeholder>
-            <w:docPart w:val="DefaultPlaceholder_-1854013440"/>
-          </w:placeholder>
-        </w:sdtPr>
-        <w:sdtEndPr/>
-        <w:sdtContent>
-          <w:r>
-            <w:rPr>
-              <w:rFonts w:ascii="Times New Roman" w:hAnsi="Times New Roman" w:cs="Times New Roman"/>
-              <w:color w:val="000000"/>
-              <w:sz w:val="24"/>
-              <w:szCs w:val="24"/>
-            </w:rPr>
-            <w:t>[2]</w:t>
-          </w:r>
-        </w:sdtContent>
-      </w:sdt>
-      <w:r>
-        <w:rPr>
-          <w:rFonts w:ascii="Times New Roman" w:hAnsi="Times New Roman" w:cs="Times New Roman"/>
-          <w:sz w:val="24"/>
-          <w:szCs w:val="24"/>
-        </w:rPr>
-        <w:t xml:space="preserve">  Depression among university students is not merely a personal challenge but also has far-reaching consequences, negatively affecting academic performance, student retention rates, and overall well-being.</w:t>
-      </w:r>
-      <w:sdt>
-        <w:sdtPr>
-          <w:rPr>
-            <w:rFonts w:ascii="Times New Roman" w:hAnsi="Times New Roman" w:cs="Times New Roman"/>
-            <w:color w:val="000000"/>
-            <w:sz w:val="24"/>
-            <w:szCs w:val="24"/>
-          </w:rPr>
-          <w:tag w:val="MENDELEY_CITATION_v3_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"/>
-          <w:id w:val="-1019771348"/>
-          <w:placeholder>
-            <w:docPart w:val="DefaultPlaceholder_-1854013440"/>
-          </w:placeholder>
-        </w:sdtPr>
-        <w:sdtEndPr/>
-        <w:sdtContent>
-          <w:r>
-            <w:rPr>
-              <w:rFonts w:ascii="Times New Roman" w:hAnsi="Times New Roman" w:cs="Times New Roman"/>
-              <w:color w:val="000000"/>
-              <w:sz w:val="24"/>
-              <w:szCs w:val="24"/>
-            </w:rPr>
-            <w:t>[3]</w:t>
-          </w:r>
-        </w:sdtContent>
-      </w:sdt>
-      <w:r>
-        <w:rPr>
-          <w:rFonts w:ascii="Times New Roman" w:hAnsi="Times New Roman" w:cs="Times New Roman"/>
-          <w:sz w:val="24"/>
-          <w:szCs w:val="24"/>
-        </w:rPr>
-        <w:t xml:space="preserve">  The ability to identify and address the various stressors that contribute to depression in this population is therefore paramount for fostering a thriving academic community.   </w:t>
+        <w:t xml:space="preserve">The mental health of university students remains a serious global challenge, and mental disorders, especially depression, are becoming very common.[1]   This increase within the last decade shows that universities need to pay attention to what is causing this decline and how best to help their students.[2]  Depression is a ubiquitous issue with university students and has devastating effects such as poor academic performance, lower retention rates, and reduced quality of life.[3]  The capacity to manage the range of stress factors that trigger depression in this population is essential to the development of a healthy academic society.  </w:t>
       </w:r>
     </w:p>
     <w:p>
@@ -450,112 +287,25 @@
           <w:sz w:val="24"/>
           <w:szCs w:val="24"/>
         </w:rPr>
-        <w:t>University students face a unique set of pressures, with academic, work, and financial stress emerging as key contributors to their mental health.</w:t>
+        <w:t xml:space="preserve">A combination of academic, employment, and financial tasks places a unique set of burdens on university students that impacts their mental health.[4]  The university setting which includes challenging academics, entering adulthood, assuming financial responsibilities, and worrying about future employment can act as a source of some of the stressors.[5]  </w:t>
       </w:r>
-      <w:sdt>
-        <w:sdtPr>
-          <w:rPr>
-            <w:rFonts w:ascii="Times New Roman" w:hAnsi="Times New Roman" w:cs="Times New Roman"/>
-            <w:color w:val="000000"/>
-            <w:sz w:val="24"/>
-            <w:szCs w:val="24"/>
-          </w:rPr>
-          <w:tag w:val="MENDELEY_CITATION_v3_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"/>
-          <w:id w:val="532547208"/>
-          <w:placeholder>
-            <w:docPart w:val="DefaultPlaceholder_-1854013440"/>
-          </w:placeholder>
-        </w:sdtPr>
-        <w:sdtEndPr/>
-        <w:sdtContent>
-          <w:r>
-            <w:rPr>
-              <w:rFonts w:ascii="Times New Roman" w:hAnsi="Times New Roman" w:cs="Times New Roman"/>
-              <w:color w:val="000000"/>
-              <w:sz w:val="24"/>
-              <w:szCs w:val="24"/>
-            </w:rPr>
-            <w:t>[4]</w:t>
-          </w:r>
-        </w:sdtContent>
-      </w:sdt>
+    </w:p>
+    <w:p>
+      <w:pPr>
+        <w:jc w:val="both"/>
+        <w:rPr>
+          <w:rFonts w:ascii="Times New Roman" w:hAnsi="Times New Roman" w:cs="Times New Roman"/>
+          <w:sz w:val="24"/>
+          <w:szCs w:val="24"/>
+        </w:rPr>
+      </w:pPr>
       <w:r>
         <w:rPr>
           <w:rFonts w:ascii="Times New Roman" w:hAnsi="Times New Roman" w:cs="Times New Roman"/>
           <w:sz w:val="24"/>
           <w:szCs w:val="24"/>
         </w:rPr>
-        <w:t xml:space="preserve">  The university environment itself, characterized by rigorous academic demands, transitions to independent living, financial responsibilities, and anxieties about future careers, can significantly amplify these stressors. </w:t>
-      </w:r>
-      <w:sdt>
-        <w:sdtPr>
-          <w:rPr>
-            <w:rFonts w:ascii="Times New Roman" w:hAnsi="Times New Roman" w:cs="Times New Roman"/>
-            <w:color w:val="000000"/>
-            <w:sz w:val="24"/>
-            <w:szCs w:val="24"/>
-          </w:rPr>
-          <w:tag w:val="MENDELEY_CITATION_v3_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"/>
-          <w:id w:val="-1736697183"/>
-          <w:placeholder>
-            <w:docPart w:val="DefaultPlaceholder_-1854013440"/>
-          </w:placeholder>
-        </w:sdtPr>
-        <w:sdtEndPr/>
-        <w:sdtContent>
-          <w:r>
-            <w:rPr>
-              <w:rFonts w:ascii="Times New Roman" w:hAnsi="Times New Roman" w:cs="Times New Roman"/>
-              <w:color w:val="000000"/>
-              <w:sz w:val="24"/>
-              <w:szCs w:val="24"/>
-            </w:rPr>
-            <w:t>[5]</w:t>
-          </w:r>
-        </w:sdtContent>
-      </w:sdt>
-      <w:r>
-        <w:rPr>
-          <w:rFonts w:ascii="Times New Roman" w:hAnsi="Times New Roman" w:cs="Times New Roman"/>
-          <w:sz w:val="24"/>
-          <w:szCs w:val="24"/>
-        </w:rPr>
-        <w:t xml:space="preserve">  For many students, the university experience involves navigating new social circles, adapting to a more demanding academic schedule, managing their finances for the first time, and grappling with uncertainties about their professional futures.</w:t>
-      </w:r>
-      <w:sdt>
-        <w:sdtPr>
-          <w:rPr>
-            <w:rFonts w:ascii="Times New Roman" w:hAnsi="Times New Roman" w:cs="Times New Roman"/>
-            <w:color w:val="000000"/>
-            <w:sz w:val="24"/>
-            <w:szCs w:val="24"/>
-          </w:rPr>
-          <w:tag w:val="MENDELEY_CITATION_v3_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"/>
-          <w:id w:val="-1712873595"/>
-          <w:placeholder>
-            <w:docPart w:val="DefaultPlaceholder_-1854013440"/>
-          </w:placeholder>
-        </w:sdtPr>
-        <w:sdtEndPr/>
-        <w:sdtContent>
-          <w:r>
-            <w:rPr>
-              <w:rFonts w:ascii="Times New Roman" w:hAnsi="Times New Roman" w:cs="Times New Roman"/>
-              <w:color w:val="000000"/>
-              <w:sz w:val="24"/>
-              <w:szCs w:val="24"/>
-            </w:rPr>
-            <w:t>[6]</w:t>
-          </w:r>
-        </w:sdtContent>
-      </w:sdt>
-      <w:r>
-        <w:rPr>
-          <w:rFonts w:ascii="Times New Roman" w:hAnsi="Times New Roman" w:cs="Times New Roman"/>
-          <w:sz w:val="24"/>
-          <w:szCs w:val="24"/>
-        </w:rPr>
-        <w:t xml:space="preserve">  This confluence of </w:t>
+        <w:t>For many students, the university experience involves negotiating new friendship groups, settling into a more intensive study regime, learning to manage money for the first time, and dealing with uncertainties about their careers. The overlap of these various life challenges creates an ideal setting for mental health problems to develop. This paper will try to do an in-depth review of how academic, work, and financial stress bring about depression among university students. It will check out how family mental illness history can moderate these factors; it will also look at how effective the treatments are; where is depression most common in such a population; and what do these results mean for university policies and student support services</w:t>
       </w:r>
       <w:r>
         <w:rPr>
@@ -563,8 +313,88 @@
           <w:sz w:val="24"/>
           <w:szCs w:val="24"/>
         </w:rPr>
+        <w:t>.</w:t>
+      </w:r>
+    </w:p>
+    <w:p>
+      <w:pPr>
+        <w:jc w:val="both"/>
+        <w:rPr>
+          <w:rFonts w:ascii="Times New Roman" w:hAnsi="Times New Roman" w:cs="Times New Roman"/>
+          <w:sz w:val="24"/>
+          <w:szCs w:val="24"/>
+        </w:rPr>
+      </w:pPr>
+      <w:r>
+        <w:rPr>
+          <w:rFonts w:ascii="Times New Roman" w:hAnsi="Times New Roman" w:cs="Times New Roman"/>
+          <w:sz w:val="24"/>
+          <w:szCs w:val="24"/>
+        </w:rPr>
         <w:lastRenderedPageBreak/>
-        <w:t xml:space="preserve">challenges can create a fertile ground for the development of mental health difficulties. This report aims to provide a comprehensive analysis of the impact of academic, work, and financial stress on depression among university students. It will also consider the moderating role of family history of mental illness, examine the effectiveness of available interventions, explore the global prevalence of depression in this population, and ultimately </w:t>
+        <w:t>Impact of academic stress and depression</w:t>
+      </w:r>
+    </w:p>
+    <w:p>
+      <w:pPr>
+        <w:jc w:val="both"/>
+        <w:rPr>
+          <w:rFonts w:ascii="Times New Roman" w:hAnsi="Times New Roman" w:cs="Times New Roman"/>
+          <w:sz w:val="24"/>
+          <w:szCs w:val="24"/>
+        </w:rPr>
+      </w:pPr>
+      <w:r>
+        <w:rPr>
+          <w:rFonts w:ascii="Times New Roman" w:hAnsi="Times New Roman" w:cs="Times New Roman"/>
+          <w:sz w:val="24"/>
+          <w:szCs w:val="24"/>
+        </w:rPr>
+        <w:t xml:space="preserve"> </w:t>
+      </w:r>
+      <w:r>
+        <w:rPr>
+          <w:rFonts w:ascii="Times New Roman" w:hAnsi="Times New Roman" w:cs="Times New Roman"/>
+          <w:sz w:val="24"/>
+          <w:szCs w:val="24"/>
+        </w:rPr>
+        <w:t>Various studies have clearly uncovered a strong positive relationship between academic stress and depression among students in the university level [7]. This pattern has consistently been substantiated across a variety of demographic studies highlight academic stress as one of the prominent precursors of depression in the life of a college student. One study noted the relationship between academic workload and depression to be quite strong (r=0.845), affirming that higher levels of academic stress are associated with greater depressive symptoms [4]. This is consistent with earlier work that revealed a strong relationship between academic stress and anxiety as well as depression among students. One other study of college students across the United States who form a representative sample of the broader population also demonstrated a strong positive correlation between academic stress and mental health issues [8].</w:t>
+      </w:r>
+    </w:p>
+    <w:p>
+      <w:pPr>
+        <w:jc w:val="both"/>
+        <w:rPr>
+          <w:rFonts w:ascii="Times New Roman" w:hAnsi="Times New Roman" w:cs="Times New Roman"/>
+          <w:sz w:val="24"/>
+          <w:szCs w:val="24"/>
+        </w:rPr>
+      </w:pPr>
+      <w:r>
+        <w:rPr>
+          <w:rFonts w:ascii="Times New Roman" w:hAnsi="Times New Roman" w:cs="Times New Roman"/>
+          <w:sz w:val="24"/>
+          <w:szCs w:val="24"/>
+        </w:rPr>
+        <w:t>The Impact of Work Related Stress on Students’ Mental Health</w:t>
+      </w:r>
+    </w:p>
+    <w:p>
+      <w:pPr>
+        <w:jc w:val="both"/>
+        <w:rPr>
+          <w:rFonts w:ascii="Times New Roman" w:hAnsi="Times New Roman" w:cs="Times New Roman"/>
+          <w:sz w:val="24"/>
+          <w:szCs w:val="24"/>
+        </w:rPr>
+      </w:pPr>
+      <w:r>
+        <w:rPr>
+          <w:rFonts w:ascii="Times New Roman" w:hAnsi="Times New Roman" w:cs="Times New Roman"/>
+          <w:sz w:val="24"/>
+          <w:szCs w:val="24"/>
+        </w:rPr>
+        <w:t xml:space="preserve">An increasing number of university students are navigating academics alongside work, which poses a considerable threat to their mental health [5]. The stereotypical image of a college student engrossed in books is becoming more and more uncommon, as countless students work out of economic necessity not only to pay for basic needs, but also to relieve the debt burden that student loans post on graduates [7]. It appears that a large proportion of both full-time and part-time undergraduate students are employed [5]. There is a need at educational institutions to understand the demands placed on students, in terms of work, for their mental therapy and to expand relief frameworks beyond traditional scopes for diverse student </w:t>
       </w:r>
       <w:proofErr w:type="spellStart"/>
       <w:r>
@@ -573,7 +403,15 @@
           <w:sz w:val="24"/>
           <w:szCs w:val="24"/>
         </w:rPr>
-        <w:t>analyze</w:t>
+        <w:t>profiles.</w:t>
+      </w:r>
+      <w:r>
+        <w:rPr>
+          <w:rFonts w:ascii="Times New Roman" w:hAnsi="Times New Roman" w:cs="Times New Roman"/>
+          <w:sz w:val="24"/>
+          <w:szCs w:val="24"/>
+        </w:rPr>
+        <w:t>Financial</w:t>
       </w:r>
       <w:proofErr w:type="spellEnd"/>
       <w:r>
@@ -582,8 +420,54 @@
           <w:sz w:val="24"/>
           <w:szCs w:val="24"/>
         </w:rPr>
-        <w:t xml:space="preserve"> the implications of these findings for university policies and the provision of student support services.   </w:t>
+        <w:t xml:space="preserve"> Strain as a Predictor of Depression</w:t>
       </w:r>
+    </w:p>
+    <w:p>
+      <w:pPr>
+        <w:jc w:val="both"/>
+        <w:rPr>
+          <w:rFonts w:ascii="Times New Roman" w:hAnsi="Times New Roman" w:cs="Times New Roman"/>
+          <w:sz w:val="24"/>
+          <w:szCs w:val="24"/>
+        </w:rPr>
+      </w:pPr>
+      <w:r>
+        <w:rPr>
+          <w:rFonts w:ascii="Times New Roman" w:hAnsi="Times New Roman" w:cs="Times New Roman"/>
+          <w:sz w:val="24"/>
+          <w:szCs w:val="24"/>
+        </w:rPr>
+        <w:t>Depression and its Correlate: Financial Stressors</w:t>
+      </w:r>
+    </w:p>
+    <w:p>
+      <w:pPr>
+        <w:jc w:val="both"/>
+        <w:rPr>
+          <w:rFonts w:ascii="Times New Roman" w:hAnsi="Times New Roman" w:cs="Times New Roman"/>
+          <w:sz w:val="24"/>
+          <w:szCs w:val="24"/>
+        </w:rPr>
+      </w:pPr>
+      <w:r>
+        <w:rPr>
+          <w:rFonts w:ascii="Times New Roman" w:hAnsi="Times New Roman" w:cs="Times New Roman"/>
+          <w:sz w:val="24"/>
+          <w:szCs w:val="24"/>
+        </w:rPr>
+        <w:t>University students are particularly vulnerable to depression due to financial strain and there is overwhelming evidence associating financial stress with deteriorating mental well-being [7]. The price of attaining a college education which includes tuition, textbook, housing, and daily expenses often leads students to seek loans; hence they get into debt which is a source of chronic stress in their life [6]. A considerable percentage of student’s report experiencing constant worry about affording these necessities, underscoring the pervasive nature of financial stress in this population.</w:t>
+      </w:r>
+    </w:p>
+    <w:p>
+      <w:pPr>
+        <w:jc w:val="both"/>
+        <w:rPr>
+          <w:rFonts w:ascii="Times New Roman" w:hAnsi="Times New Roman" w:cs="Times New Roman"/>
+          <w:sz w:val="24"/>
+          <w:szCs w:val="24"/>
+        </w:rPr>
+      </w:pPr>
     </w:p>
     <w:p>
       <w:pPr>
@@ -750,6 +634,7 @@
           <w:sz w:val="24"/>
           <w:szCs w:val="24"/>
         </w:rPr>
+        <w:lastRenderedPageBreak/>
         <w:t>Variables</w:t>
       </w:r>
     </w:p>
@@ -5128,6 +5013,7 @@
           <w:sz w:val="24"/>
           <w:szCs w:val="24"/>
         </w:rPr>
+        <w:lastRenderedPageBreak/>
         <w:t>3.2 T-test by Family History (H₂)</w:t>
       </w:r>
     </w:p>
@@ -7414,7 +7300,6 @@
                 <w:lang w:eastAsia="en-NG"/>
                 <w14:ligatures w14:val="none"/>
               </w:rPr>
-              <w:lastRenderedPageBreak/>
               <w:t>Mental illness history = Yes</w:t>
             </w:r>
             <w:r>
@@ -9790,6 +9675,7 @@
           <w:sz w:val="24"/>
           <w:szCs w:val="24"/>
         </w:rPr>
+        <w:lastRenderedPageBreak/>
         <w:t>Family history plays a marginal aggravating role, suggesting genetic/environmental vulnerabilities</w:t>
       </w:r>
     </w:p>
@@ -10041,7 +9927,6 @@
           <w:sz w:val="24"/>
           <w:szCs w:val="24"/>
         </w:rPr>
-        <w:lastRenderedPageBreak/>
         <w:t>Reference</w:t>
       </w:r>
     </w:p>
@@ -10059,14 +9944,13 @@
           <w:docPart w:val="DefaultPlaceholder_-1854013440"/>
         </w:placeholder>
       </w:sdtPr>
-      <w:sdtEndPr/>
       <w:sdtContent>
         <w:p>
           <w:pPr>
             <w:autoSpaceDE w:val="0"/>
             <w:autoSpaceDN w:val="0"/>
             <w:ind w:hanging="640"/>
-            <w:divId w:val="959802554"/>
+            <w:divId w:val="1138836060"/>
             <w:rPr>
               <w:rFonts w:eastAsia="Times New Roman"/>
               <w:kern w:val="0"/>
@@ -10086,323 +9970,7 @@
               <w:rFonts w:eastAsia="Times New Roman"/>
             </w:rPr>
             <w:tab/>
-            <w:t xml:space="preserve">N. </w:t>
-          </w:r>
-          <w:proofErr w:type="spellStart"/>
-          <w:r>
-            <w:rPr>
-              <w:rFonts w:eastAsia="Times New Roman"/>
-            </w:rPr>
-            <w:t>Liangruenrom</w:t>
-          </w:r>
-          <w:proofErr w:type="spellEnd"/>
-          <w:r>
-            <w:rPr>
-              <w:rFonts w:eastAsia="Times New Roman"/>
-            </w:rPr>
-            <w:t xml:space="preserve">, M. </w:t>
-          </w:r>
-          <w:proofErr w:type="spellStart"/>
-          <w:r>
-            <w:rPr>
-              <w:rFonts w:eastAsia="Times New Roman"/>
-            </w:rPr>
-            <w:t>Joshanloo</w:t>
-          </w:r>
-          <w:proofErr w:type="spellEnd"/>
-          <w:r>
-            <w:rPr>
-              <w:rFonts w:eastAsia="Times New Roman"/>
-            </w:rPr>
-            <w:t xml:space="preserve">, W. </w:t>
-          </w:r>
-          <w:proofErr w:type="spellStart"/>
-          <w:r>
-            <w:rPr>
-              <w:rFonts w:eastAsia="Times New Roman"/>
-            </w:rPr>
-            <w:t>Hutaphat</w:t>
-          </w:r>
-          <w:proofErr w:type="spellEnd"/>
-          <w:r>
-            <w:rPr>
-              <w:rFonts w:eastAsia="Times New Roman"/>
-            </w:rPr>
-            <w:t xml:space="preserve">, and S. </w:t>
-          </w:r>
-          <w:proofErr w:type="spellStart"/>
-          <w:r>
-            <w:rPr>
-              <w:rFonts w:eastAsia="Times New Roman"/>
-            </w:rPr>
-            <w:t>Kittisuksathit</w:t>
-          </w:r>
-          <w:proofErr w:type="spellEnd"/>
-          <w:r>
-            <w:rPr>
-              <w:rFonts w:eastAsia="Times New Roman"/>
-            </w:rPr>
-            <w:t xml:space="preserve">, “Prevalence and correlates of depression among Thai university students: nationwide study,” </w:t>
-          </w:r>
-          <w:proofErr w:type="spellStart"/>
-          <w:r>
-            <w:rPr>
-              <w:rFonts w:eastAsia="Times New Roman"/>
-              <w:i/>
-              <w:iCs/>
-            </w:rPr>
-            <w:t>BJPsych</w:t>
-          </w:r>
-          <w:proofErr w:type="spellEnd"/>
-          <w:r>
-            <w:rPr>
-              <w:rFonts w:eastAsia="Times New Roman"/>
-              <w:i/>
-              <w:iCs/>
-            </w:rPr>
-            <w:t xml:space="preserve"> Open</w:t>
-          </w:r>
-          <w:r>
-            <w:rPr>
-              <w:rFonts w:eastAsia="Times New Roman"/>
-            </w:rPr>
-            <w:t xml:space="preserve">, vol. 11, no. 2, p. e59, Mar. 2025, </w:t>
-          </w:r>
-          <w:proofErr w:type="spellStart"/>
-          <w:r>
-            <w:rPr>
-              <w:rFonts w:eastAsia="Times New Roman"/>
-            </w:rPr>
-            <w:t>doi</w:t>
-          </w:r>
-          <w:proofErr w:type="spellEnd"/>
-          <w:r>
-            <w:rPr>
-              <w:rFonts w:eastAsia="Times New Roman"/>
-            </w:rPr>
-            <w:t>: 10.1192/bjo.2025.21.</w:t>
-          </w:r>
-        </w:p>
-        <w:p>
-          <w:pPr>
-            <w:autoSpaceDE w:val="0"/>
-            <w:autoSpaceDN w:val="0"/>
-            <w:ind w:hanging="640"/>
-            <w:divId w:val="1367606984"/>
-            <w:rPr>
-              <w:rFonts w:eastAsia="Times New Roman"/>
-            </w:rPr>
-          </w:pPr>
-          <w:r>
-            <w:rPr>
-              <w:rFonts w:eastAsia="Times New Roman"/>
-            </w:rPr>
-            <w:t>[2]</w:t>
-          </w:r>
-          <w:r>
-            <w:rPr>
-              <w:rFonts w:eastAsia="Times New Roman"/>
-            </w:rPr>
-            <w:tab/>
-            <w:t>“New brief on student mental health support in higher education released | International Institute for Higher Education in Latin America and the Caribbean.” Accessed: Apr. 23, 2025. [Online]. Available: https://www.iesalc.unesco.org/en/articles/new-brief-student-mental-health-support-higher-education-released</w:t>
-          </w:r>
-        </w:p>
-        <w:p>
-          <w:pPr>
-            <w:autoSpaceDE w:val="0"/>
-            <w:autoSpaceDN w:val="0"/>
-            <w:ind w:hanging="640"/>
-            <w:divId w:val="1575971744"/>
-            <w:rPr>
-              <w:rFonts w:eastAsia="Times New Roman"/>
-            </w:rPr>
-          </w:pPr>
-          <w:r>
-            <w:rPr>
-              <w:rFonts w:eastAsia="Times New Roman"/>
-            </w:rPr>
-            <w:t>[3]</w:t>
-          </w:r>
-          <w:r>
-            <w:rPr>
-              <w:rFonts w:eastAsia="Times New Roman"/>
-            </w:rPr>
-            <w:tab/>
-            <w:t xml:space="preserve">R. P. Auerbach </w:t>
-          </w:r>
-          <w:r>
-            <w:rPr>
-              <w:rFonts w:eastAsia="Times New Roman"/>
-              <w:i/>
-              <w:iCs/>
-            </w:rPr>
-            <w:t>et al.</w:t>
-          </w:r>
-          <w:r>
-            <w:rPr>
-              <w:rFonts w:eastAsia="Times New Roman"/>
-            </w:rPr>
-            <w:t xml:space="preserve">, “WHO world mental health surveys international college student project: Prevalence and distribution of mental disorders,” </w:t>
-          </w:r>
-          <w:r>
-            <w:rPr>
-              <w:rFonts w:eastAsia="Times New Roman"/>
-              <w:i/>
-              <w:iCs/>
-            </w:rPr>
-            <w:t xml:space="preserve">J </w:t>
-          </w:r>
-          <w:proofErr w:type="spellStart"/>
-          <w:r>
-            <w:rPr>
-              <w:rFonts w:eastAsia="Times New Roman"/>
-              <w:i/>
-              <w:iCs/>
-            </w:rPr>
-            <w:t>Abnorm</w:t>
-          </w:r>
-          <w:proofErr w:type="spellEnd"/>
-          <w:r>
-            <w:rPr>
-              <w:rFonts w:eastAsia="Times New Roman"/>
-              <w:i/>
-              <w:iCs/>
-            </w:rPr>
-            <w:t xml:space="preserve"> Psychol</w:t>
-          </w:r>
-          <w:r>
-            <w:rPr>
-              <w:rFonts w:eastAsia="Times New Roman"/>
-            </w:rPr>
-            <w:t xml:space="preserve">, vol. 127, no. 7, pp. 623–638, Oct. 2018, </w:t>
-          </w:r>
-          <w:proofErr w:type="spellStart"/>
-          <w:r>
-            <w:rPr>
-              <w:rFonts w:eastAsia="Times New Roman"/>
-            </w:rPr>
-            <w:t>doi</w:t>
-          </w:r>
-          <w:proofErr w:type="spellEnd"/>
-          <w:r>
-            <w:rPr>
-              <w:rFonts w:eastAsia="Times New Roman"/>
-            </w:rPr>
-            <w:t>: 10.1037/abn0000362.</w:t>
-          </w:r>
-        </w:p>
-        <w:p>
-          <w:pPr>
-            <w:autoSpaceDE w:val="0"/>
-            <w:autoSpaceDN w:val="0"/>
-            <w:ind w:hanging="640"/>
-            <w:divId w:val="604775697"/>
-            <w:rPr>
-              <w:rFonts w:eastAsia="Times New Roman"/>
-            </w:rPr>
-          </w:pPr>
-          <w:r>
-            <w:rPr>
-              <w:rFonts w:eastAsia="Times New Roman"/>
-            </w:rPr>
-            <w:t>[4]</w:t>
-          </w:r>
-          <w:r>
-            <w:rPr>
-              <w:rFonts w:eastAsia="Times New Roman"/>
-            </w:rPr>
-            <w:tab/>
-            <w:t>“The Consequences of Academic Pressure on Students’ Mental Health.” Accessed: Apr. 23, 2025. [Online]. Available: https://www.transformationsnetwork.com/post/the-consequences-of-academic-pressure-on-students-mental-health</w:t>
-          </w:r>
-        </w:p>
-        <w:p>
-          <w:pPr>
-            <w:autoSpaceDE w:val="0"/>
-            <w:autoSpaceDN w:val="0"/>
-            <w:ind w:hanging="640"/>
-            <w:divId w:val="1323701458"/>
-            <w:rPr>
-              <w:rFonts w:eastAsia="Times New Roman"/>
-            </w:rPr>
-          </w:pPr>
-          <w:r>
-            <w:rPr>
-              <w:rFonts w:eastAsia="Times New Roman"/>
-            </w:rPr>
-            <w:t>[5]</w:t>
-          </w:r>
-          <w:r>
-            <w:rPr>
-              <w:rFonts w:eastAsia="Times New Roman"/>
-            </w:rPr>
-            <w:tab/>
-            <w:t>“Hidden Cost of Working Through College: Students Struggle to Balance Mental Health – The Red Line Project.” Accessed: Apr. 23, 2025. [Online]. Available: https://redlineproject.news/2024/11/30/hidden-cost-of-working-through-college-students-struggle-to-balance-mental-health/</w:t>
-          </w:r>
-        </w:p>
-        <w:p>
-          <w:pPr>
-            <w:autoSpaceDE w:val="0"/>
-            <w:autoSpaceDN w:val="0"/>
-            <w:ind w:hanging="640"/>
-            <w:divId w:val="1502425487"/>
-            <w:rPr>
-              <w:rFonts w:eastAsia="Times New Roman"/>
-            </w:rPr>
-          </w:pPr>
-          <w:r>
-            <w:rPr>
-              <w:rFonts w:eastAsia="Times New Roman"/>
-            </w:rPr>
-            <w:t>[6]</w:t>
-          </w:r>
-          <w:r>
-            <w:rPr>
-              <w:rFonts w:eastAsia="Times New Roman"/>
-            </w:rPr>
-            <w:tab/>
-            <w:t xml:space="preserve">“Understanding </w:t>
-          </w:r>
-          <w:proofErr w:type="gramStart"/>
-          <w:r>
-            <w:rPr>
-              <w:rFonts w:eastAsia="Times New Roman"/>
-            </w:rPr>
-            <w:t>The</w:t>
-          </w:r>
-          <w:proofErr w:type="gramEnd"/>
-          <w:r>
-            <w:rPr>
-              <w:rFonts w:eastAsia="Times New Roman"/>
-            </w:rPr>
-            <w:t xml:space="preserve"> Impact </w:t>
-          </w:r>
-          <w:proofErr w:type="gramStart"/>
-          <w:r>
-            <w:rPr>
-              <w:rFonts w:eastAsia="Times New Roman"/>
-            </w:rPr>
-            <w:t>Of</w:t>
-          </w:r>
-          <w:proofErr w:type="gramEnd"/>
-          <w:r>
-            <w:rPr>
-              <w:rFonts w:eastAsia="Times New Roman"/>
-            </w:rPr>
-            <w:t xml:space="preserve"> Financial Stress </w:t>
-          </w:r>
-          <w:proofErr w:type="gramStart"/>
-          <w:r>
-            <w:rPr>
-              <w:rFonts w:eastAsia="Times New Roman"/>
-            </w:rPr>
-            <w:t>In</w:t>
-          </w:r>
-          <w:proofErr w:type="gramEnd"/>
-          <w:r>
-            <w:rPr>
-              <w:rFonts w:eastAsia="Times New Roman"/>
-            </w:rPr>
-            <w:t xml:space="preserve"> College Students | </w:t>
+            <w:t xml:space="preserve">“Understanding The Impact Of Financial Stress In College Students | </w:t>
           </w:r>
           <w:proofErr w:type="spellStart"/>
           <w:r>
@@ -11186,7 +10754,6 @@
     <w:next w:val="Normal"/>
     <w:link w:val="Heading2Char"/>
     <w:uiPriority w:val="9"/>
-    <w:semiHidden/>
     <w:unhideWhenUsed/>
     <w:qFormat/>
     <w:rsid w:val="00A36492"/>
@@ -11403,7 +10970,6 @@
     <w:basedOn w:val="DefaultParagraphFont"/>
     <w:link w:val="Heading2"/>
     <w:uiPriority w:val="9"/>
-    <w:semiHidden/>
     <w:rsid w:val="00A36492"/>
     <w:rPr>
       <w:rFonts w:asciiTheme="majorHAnsi" w:eastAsiaTheme="majorEastAsia" w:hAnsiTheme="majorHAnsi" w:cstheme="majorBidi"/>
@@ -11685,6 +11251,42 @@
       <w:color w:val="666666"/>
     </w:rPr>
   </w:style>
+  <w:style w:type="paragraph" w:styleId="NormalWeb">
+    <w:name w:val="Normal (Web)"/>
+    <w:basedOn w:val="Normal"/>
+    <w:uiPriority w:val="99"/>
+    <w:semiHidden/>
+    <w:unhideWhenUsed/>
+    <w:rsid w:val="00DD13DD"/>
+    <w:pPr>
+      <w:spacing w:before="100" w:beforeAutospacing="1" w:after="100" w:afterAutospacing="1" w:line="240" w:lineRule="auto"/>
+    </w:pPr>
+    <w:rPr>
+      <w:rFonts w:ascii="Times New Roman" w:eastAsia="Times New Roman" w:hAnsi="Times New Roman" w:cs="Times New Roman"/>
+      <w:kern w:val="0"/>
+      <w:sz w:val="24"/>
+      <w:szCs w:val="24"/>
+      <w:lang w:val="en-NG" w:eastAsia="en-NG"/>
+      <w14:ligatures w14:val="none"/>
+    </w:rPr>
+  </w:style>
+  <w:style w:type="character" w:customStyle="1" w:styleId="button-container">
+    <w:name w:val="button-container"/>
+    <w:basedOn w:val="DefaultParagraphFont"/>
+    <w:rsid w:val="00DD13DD"/>
+  </w:style>
+  <w:style w:type="character" w:styleId="Hyperlink">
+    <w:name w:val="Hyperlink"/>
+    <w:basedOn w:val="DefaultParagraphFont"/>
+    <w:uiPriority w:val="99"/>
+    <w:semiHidden/>
+    <w:unhideWhenUsed/>
+    <w:rsid w:val="00DD13DD"/>
+    <w:rPr>
+      <w:color w:val="0000FF"/>
+      <w:u w:val="single"/>
+    </w:rPr>
+  </w:style>
 </w:styles>
 </file>
 
@@ -11799,10 +11401,14 @@
   <w:rsids>
     <w:rsidRoot w:val="003B5169"/>
     <w:rsid w:val="00263773"/>
+    <w:rsid w:val="002E0388"/>
     <w:rsid w:val="003B5169"/>
+    <w:rsid w:val="004C08E8"/>
     <w:rsid w:val="0088609F"/>
     <w:rsid w:val="00A04B1A"/>
     <w:rsid w:val="00B9731D"/>
+    <w:rsid w:val="00F51099"/>
+    <w:rsid w:val="00F855FF"/>
   </w:rsids>
   <m:mathPr>
     <m:mathFont m:val="Cambria Math"/>
@@ -12583,7 +12189,7 @@
     <we:reference id="WA104382081" version="1.55.1.0" store="" storeType="OMEX"/>
   </we:alternateReferences>
   <we:properties>
-    <we:property name="MENDELEY_CITATIONS" value="[{&quot;citationID&quot;:&quot;MENDELEY_CITATION_2600a38a-0b69-40d1-bc2d-79ff8f6fc45e&quot;,&quot;properties&quot;:{&quot;noteIndex&quot;:0},&quot;isEdited&quot;:false,&quot;manualOverride&quot;:{&quot;isManuallyOverridden&quot;:false,&quot;citeprocText&quot;:&quot;[1]&quot;,&quot;manualOverrideText&quot;:&quot;&quot;},&quot;citationTag&quot;:&quot;MENDELEY_CITATION_v3_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&quot;,&quot;citationItems&quot;:[{&quot;id&quot;:&quot;ec26211b-1904-3188-823a-94dcdd2e0519&quot;,&quot;itemData&quot;:{&quot;type&quot;:&quot;article-journal&quot;,&quot;id&quot;:&quot;ec26211b-1904-3188-823a-94dcdd2e0519&quot;,&quot;title&quot;:&quot;Prevalence and correlates of depression among Thai university students: nationwide study&quot;,&quot;author&quot;:[{&quot;family&quot;:&quot;Liangruenrom&quot;,&quot;given&quot;:&quot;Nucharapon&quot;,&quot;parse-names&quot;:false,&quot;dropping-particle&quot;:&quot;&quot;,&quot;non-dropping-particle&quot;:&quot;&quot;},{&quot;family&quot;:&quot;Joshanloo&quot;,&quot;given&quot;:&quot;Mohsen&quot;,&quot;parse-names&quot;:false,&quot;dropping-particle&quot;:&quot;&quot;,&quot;non-dropping-particle&quot;:&quot;&quot;},{&quot;family&quot;:&quot;Hutaphat&quot;,&quot;given&quot;:&quot;Wannee&quot;,&quot;parse-names&quot;:false,&quot;dropping-particle&quot;:&quot;&quot;,&quot;non-dropping-particle&quot;:&quot;&quot;},{&quot;family&quot;:&quot;Kittisuksathit&quot;,&quot;given&quot;:&quot;Sirinan&quot;,&quot;parse-names&quot;:false,&quot;dropping-particle&quot;:&quot;&quot;,&quot;non-dropping-particle&quot;:&quot;&quot;}],&quot;container-title&quot;:&quot;BJPsych Open&quot;,&quot;container-title-short&quot;:&quot;BJPsych Open&quot;,&quot;DOI&quot;:&quot;10.1192/bjo.2025.21&quot;,&quot;ISSN&quot;:&quot;2056-4724&quot;,&quot;URL&quot;:&quot;https://www.cambridge.org/core/product/identifier/S2056472425000213/type/journal_article&quot;,&quot;issued&quot;:{&quot;date-parts&quot;:[[2025,3,19]]},&quot;page&quot;:&quot;e59&quot;,&quot;issue&quot;:&quot;2&quot;,&quot;volume&quot;:&quot;11&quot;},&quot;isTemporary&quot;:false}]},{&quot;citationID&quot;:&quot;MENDELEY_CITATION_b4dd2c82-5e23-480d-9385-2f3435175320&quot;,&quot;properties&quot;:{&quot;noteIndex&quot;:0},&quot;isEdited&quot;:false,&quot;manualOverride&quot;:{&quot;isManuallyOverridden&quot;:false,&quot;citeprocText&quot;:&quot;[2]&quot;,&quot;manualOverrideText&quot;:&quot;&quot;},&quot;citationTag&quot;:&quot;MENDELEY_CITATION_v3_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&quot;,&quot;citationItems&quot;:[{&quot;id&quot;:&quot;badb9bd5-cace-3464-bb6e-4fcd4262478c&quot;,&quot;itemData&quot;:{&quot;type&quot;:&quot;webpage&quot;,&quot;id&quot;:&quot;badb9bd5-cace-3464-bb6e-4fcd4262478c&quot;,&quot;title&quot;:&quot;New brief on student mental health support in higher education released | International Institute for Higher Education in Latin America and the Caribbean&quot;,&quot;accessed&quot;:{&quot;date-parts&quot;:[[2025,4,23]]},&quot;URL&quot;:&quot;https://www.iesalc.unesco.org/en/articles/new-brief-student-mental-health-support-higher-education-released&quot;,&quot;container-title-short&quot;:&quot;&quot;},&quot;isTemporary&quot;:false}]},{&quot;citationID&quot;:&quot;MENDELEY_CITATION_e49a7708-a034-42fe-ba03-a3f293e8e606&quot;,&quot;properties&quot;:{&quot;noteIndex&quot;:0},&quot;isEdited&quot;:false,&quot;manualOverride&quot;:{&quot;isManuallyOverridden&quot;:false,&quot;citeprocText&quot;:&quot;[3]&quot;,&quot;manualOverrideText&quot;:&quot;&quot;},&quot;citationTag&quot;:&quot;MENDELEY_CITATION_v3_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&quot;,&quot;citationItems&quot;:[{&quot;id&quot;:&quot;67f88075-0897-3eb6-bed3-66faef16798f&quot;,&quot;itemData&quot;:{&quot;type&quot;:&quot;article-journal&quot;,&quot;id&quot;:&quot;67f88075-0897-3eb6-bed3-66faef16798f&quot;,&quot;title&quot;:&quot;WHO world mental health surveys international college student project: Prevalence and distribution of mental disorders&quot;,&quot;author&quot;:[{&quot;family&quot;:&quot;Auerbach&quot;,&quot;given&quot;:&quot;Randy P.&quot;,&quot;parse-names&quot;:false,&quot;dropping-particle&quot;:&quot;&quot;,&quot;non-dropping-particle&quot;:&quot;&quot;},{&quot;family&quot;:&quot;Mortier&quot;,&quot;given&quot;:&quot;Philippe&quot;,&quot;parse-names&quot;:false,&quot;dropping-particle&quot;:&quot;&quot;,&quot;non-dropping-particle&quot;:&quot;&quot;},{&quot;family&quot;:&quot;Bruffaerts&quot;,&quot;given&quot;:&quot;Ronny&quot;,&quot;parse-names&quot;:false,&quot;dropping-particle&quot;:&quot;&quot;,&quot;non-dropping-particle&quot;:&quot;&quot;},{&quot;family&quot;:&quot;Alonso&quot;,&quot;given&quot;:&quot;Jordi&quot;,&quot;parse-names&quot;:false,&quot;dropping-particle&quot;:&quot;&quot;,&quot;non-dropping-particle&quot;:&quot;&quot;},{&quot;family&quot;:&quot;Benjet&quot;,&quot;given&quot;:&quot;Corina&quot;,&quot;parse-names&quot;:false,&quot;dropping-particle&quot;:&quot;&quot;,&quot;non-dropping-particle&quot;:&quot;&quot;},{&quot;family&quot;:&quot;Cuijpers&quot;,&quot;given&quot;:&quot;Pim&quot;,&quot;parse-names&quot;:false,&quot;dropping-particle&quot;:&quot;&quot;,&quot;non-dropping-particle&quot;:&quot;&quot;},{&quot;family&quot;:&quot;Demyttenaere&quot;,&quot;given&quot;:&quot;Koen&quot;,&quot;parse-names&quot;:false,&quot;dropping-particle&quot;:&quot;&quot;,&quot;non-dropping-particle&quot;:&quot;&quot;},{&quot;family&quot;:&quot;Ebert&quot;,&quot;given&quot;:&quot;David D.&quot;,&quot;parse-names&quot;:false,&quot;dropping-particle&quot;:&quot;&quot;,&quot;non-dropping-particle&quot;:&quot;&quot;},{&quot;family&quot;:&quot;Green&quot;,&quot;given&quot;:&quot;Jennifer Greif&quot;,&quot;parse-names&quot;:false,&quot;dropping-particle&quot;:&quot;&quot;,&quot;non-dropping-particle&quot;:&quot;&quot;},{&quot;family&quot;:&quot;Hasking&quot;,&quot;given&quot;:&quot;Penelope&quot;,&quot;parse-names&quot;:false,&quot;dropping-particle&quot;:&quot;&quot;,&quot;non-dropping-particle&quot;:&quot;&quot;},{&quot;family&quot;:&quot;Murray&quot;,&quot;given&quot;:&quot;Elaine&quot;,&quot;parse-names&quot;:false,&quot;dropping-particle&quot;:&quot;&quot;,&quot;non-dropping-particle&quot;:&quot;&quot;},{&quot;family&quot;:&quot;Nock&quot;,&quot;given&quot;:&quot;Matthew K.&quot;,&quot;parse-names&quot;:false,&quot;dropping-particle&quot;:&quot;&quot;,&quot;non-dropping-particle&quot;:&quot;&quot;},{&quot;family&quot;:&quot;Pinder-Amaker&quot;,&quot;given&quot;:&quot;Stephanie&quot;,&quot;parse-names&quot;:false,&quot;dropping-particle&quot;:&quot;&quot;,&quot;non-dropping-particle&quot;:&quot;&quot;},{&quot;family&quot;:&quot;Sampson&quot;,&quot;given&quot;:&quot;Nancy A.&quot;,&quot;parse-names&quot;:false,&quot;dropping-particle&quot;:&quot;&quot;,&quot;non-dropping-particle&quot;:&quot;&quot;},{&quot;family&quot;:&quot;Stein&quot;,&quot;given&quot;:&quot;Dan J.&quot;,&quot;parse-names&quot;:false,&quot;dropping-particle&quot;:&quot;&quot;,&quot;non-dropping-particle&quot;:&quot;&quot;},{&quot;family&quot;:&quot;Vilagut&quot;,&quot;given&quot;:&quot;Gemma&quot;,&quot;parse-names&quot;:false,&quot;dropping-particle&quot;:&quot;&quot;,&quot;non-dropping-particle&quot;:&quot;&quot;},{&quot;family&quot;:&quot;Zaslavsky&quot;,&quot;given&quot;:&quot;Alan M.&quot;,&quot;parse-names&quot;:false,&quot;dropping-particle&quot;:&quot;&quot;,&quot;non-dropping-particle&quot;:&quot;&quot;},{&quot;family&quot;:&quot;Kessler&quot;,&quot;given&quot;:&quot;Ronald C.&quot;,&quot;parse-names&quot;:false,&quot;dropping-particle&quot;:&quot;&quot;,&quot;non-dropping-particle&quot;:&quot;&quot;}],&quot;container-title&quot;:&quot;Journal of Abnormal Psychology&quot;,&quot;container-title-short&quot;:&quot;J Abnorm Psychol&quot;,&quot;DOI&quot;:&quot;10.1037/abn0000362&quot;,&quot;ISSN&quot;:&quot;19391846&quot;,&quot;PMID&quot;:&quot;30211576&quot;,&quot;issued&quot;:{&quot;date-parts&quot;:[[2018,10,1]]},&quot;page&quot;:&quot;623-638&quot;,&quot;abstract&quot;:&quot;Increasingly, colleges across the world are contending with rising rates of mental disorders, and in many cases, the demand for services on campus far exceeds the available resources. The present study reports initial results from the first stage of the WHO World Mental Health International College Student project, in which a series of surveys in 19 colleges across 8 countries (Australia, Belgium, Germany, Mexico, Northern Ireland, South Africa, Spain, United States) were carried out with the aim of estimating prevalence and basic sociodemographic correlates of common mental disorders among first-year college students. Web-based self-report questionnaires administered to incoming first-year students (45.5% pooled response rate) screened for six common lifetime and 12-month DSM-IV mental disorders: major depression, mania/hypomania, generalized anxiety disorder, panic disorder, alcohol use disorder, and substance use disorder. We focus on the 13,984 respondents who were full-time students: 35% of whom screened positive for at least one of the common lifetime disorders assessed and 31% screened positive for at least one 12-month disorder. Syndromes typically had onsets in early to middle adolescence and persisted into the year of the survey. Although relatively modest, the strongest correlates of screening positive were older age, female sex, unmarried-deceased parents, no religious affiliation, nonheterosexual identification and behavior, low secondary school ranking, and extrinsic motivation for college enrollment. The weakness of these associations means that the syndromes considered are widely distributed with respect to these variables in the student population. Although the extent to which cost-effective treatment would reduce these risks is unclear, the high level of need for mental health services implied by these results represents a major challenge to institutions of higher education and governments.&quot;,&quot;publisher&quot;:&quot;American Psychological Association Inc.&quot;,&quot;issue&quot;:&quot;7&quot;,&quot;volume&quot;:&quot;127&quot;},&quot;isTemporary&quot;:false}]},{&quot;citationID&quot;:&quot;MENDELEY_CITATION_30abab53-6f9e-4ab9-96ed-6d7ea75d72d3&quot;,&quot;properties&quot;:{&quot;noteIndex&quot;:0},&quot;isEdited&quot;:false,&quot;manualOverride&quot;:{&quot;isManuallyOverridden&quot;:false,&quot;citeprocText&quot;:&quot;[4]&quot;,&quot;manualOverrideText&quot;:&quot;&quot;},&quot;citationTag&quot;:&quot;MENDELEY_CITATION_v3_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&quot;,&quot;citationItems&quot;:[{&quot;id&quot;:&quot;871ff963-2346-3f96-866d-8e48c13e5974&quot;,&quot;itemData&quot;:{&quot;type&quot;:&quot;webpage&quot;,&quot;id&quot;:&quot;871ff963-2346-3f96-866d-8e48c13e5974&quot;,&quot;title&quot;:&quot;The Consequences of Academic Pressure on Students' Mental Health&quot;,&quot;accessed&quot;:{&quot;date-parts&quot;:[[2025,4,23]]},&quot;URL&quot;:&quot;https://www.transformationsnetwork.com/post/the-consequences-of-academic-pressure-on-students-mental-health&quot;,&quot;container-title-short&quot;:&quot;&quot;},&quot;isTemporary&quot;:false}]},{&quot;citationID&quot;:&quot;MENDELEY_CITATION_ed5f9846-7ea8-488b-9548-d56acfe26b20&quot;,&quot;properties&quot;:{&quot;noteIndex&quot;:0},&quot;isEdited&quot;:false,&quot;manualOverride&quot;:{&quot;isManuallyOverridden&quot;:false,&quot;citeprocText&quot;:&quot;[5]&quot;,&quot;manualOverrideText&quot;:&quot;&quot;},&quot;citationTag&quot;:&quot;MENDELEY_CITATION_v3_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&quot;,&quot;citationItems&quot;:[{&quot;id&quot;:&quot;bbc088ca-3aed-3043-9974-6a8fbd2bd20b&quot;,&quot;itemData&quot;:{&quot;type&quot;:&quot;webpage&quot;,&quot;id&quot;:&quot;bbc088ca-3aed-3043-9974-6a8fbd2bd20b&quot;,&quot;title&quot;:&quot;Hidden Cost of Working Through College: Students Struggle to Balance Mental Health – The Red Line Project&quot;,&quot;accessed&quot;:{&quot;date-parts&quot;:[[2025,4,23]]},&quot;URL&quot;:&quot;https://redlineproject.news/2024/11/30/hidden-cost-of-working-through-college-students-struggle-to-balance-mental-health/&quot;,&quot;container-title-short&quot;:&quot;&quot;},&quot;isTemporary&quot;:false}]},{&quot;citationID&quot;:&quot;MENDELEY_CITATION_09abd447-41b9-4c06-87af-8c963c66250b&quot;,&quot;properties&quot;:{&quot;noteIndex&quot;:0},&quot;isEdited&quot;:false,&quot;manualOverride&quot;:{&quot;isManuallyOverridden&quot;:false,&quot;citeprocText&quot;:&quot;[6]&quot;,&quot;manualOverrideText&quot;:&quot;&quot;},&quot;citationTag&quot;:&quot;MENDELEY_CITATION_v3_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&quot;,&quot;citationItems&quot;:[{&quot;id&quot;:&quot;67744155-0073-3036-aa46-a3d1d7ad79ed&quot;,&quot;itemData&quot;:{&quot;type&quot;:&quot;webpage&quot;,&quot;id&quot;:&quot;67744155-0073-3036-aa46-a3d1d7ad79ed&quot;,&quot;title&quot;:&quot;Understanding The Impact Of Financial Stress In College Students | BetterHelp&quot;,&quot;accessed&quot;:{&quot;date-parts&quot;:[[2025,4,23]]},&quot;URL&quot;:&quot;https://www.betterhelp.com/advice/stress/understanding-the-impact-of-financial-stress-in-college-students/&quot;,&quot;container-title-short&quot;:&quot;&quot;},&quot;isTemporary&quot;:false}]}]"/>
+    <we:property name="MENDELEY_CITATIONS" value="[]"/>
     <we:property name="MENDELEY_CITATIONS_STYLE" value="{&quot;id&quot;:&quot;https://www.zotero.org/styles/ieee&quot;,&quot;title&quot;:&quot;IEEE&quot;,&quot;format&quot;:&quot;numeric&quot;,&quot;defaultLocale&quot;:null,&quot;isLocaleCodeValid&quot;:true}"/>
   </we:properties>
   <we:bindings/>

</xml_diff>